<commit_message>
Cambios en las reidrecciones al guardar. Prueba de validación en QRR.
</commit_message>
<xml_diff>
--- a/storage/oficios/ConstanciaDeHechos1.docx
+++ b/storage/oficios/ConstanciaDeHechos1.docx
@@ -271,7 +271,7 @@
           <w:szCs w:val="18"/>
           <w:lang w:val="es-ES"/>
         </w:rPr>
-        <w:t>XALAPA, VERACRUZ A 11 DE DICIEMBRE DE 2017</w:t>
+        <w:t>XALAPA, VERACRUZ A 13 DE DICIEMBRE DE 2017</w:t>
       </w:r>
     </w:p>
     <w:p>
@@ -638,7 +638,7 @@
         <w:rPr>
           <w:rFonts w:ascii="Neo Sans Pro" w:hAnsi="Neo Sans Pro" w:cs="Arial"/>
         </w:rPr>
-        <w:t>Prueba 1</w:t>
+        <w:t>Se llevaron mi nueva versión de android</w:t>
       </w:r>
       <w:r>
         <w:rPr>
@@ -712,7 +712,7 @@
           <w:szCs w:val="23"/>
           <w:lang w:val="es-ES" w:eastAsia="es-ES"/>
         </w:rPr>
-        <w:t>once días del mes de diciembre del año 2017</w:t>
+        <w:t>trece días del mes de diciembre del año 2017</w:t>
       </w:r>
       <w:r>
         <w:rPr>

</xml_diff>

<commit_message>
Cambio en la consulta de Constancia de hechos
</commit_message>
<xml_diff>
--- a/storage/oficios/ConstanciaDeHechos1.docx
+++ b/storage/oficios/ConstanciaDeHechos1.docx
@@ -112,7 +112,7 @@
                 <w:szCs w:val="20"/>
                 <w:lang w:eastAsia="es-MX"/>
               </w:rPr>
-              <w:t>XI/22º/0/2017</w:t>
+              <w:t>I/22º/0/2017</w:t>
             </w:r>
           </w:p>
         </w:tc>
@@ -179,7 +179,7 @@
                 <w:szCs w:val="20"/>
                 <w:lang w:eastAsia="es-MX"/>
               </w:rPr>
-              <w:t>UIPJ/DXI/22/1/2017</w:t>
+              <w:t>UIPJ/DI/22/1/2017</w:t>
             </w:r>
           </w:p>
         </w:tc>
@@ -271,7 +271,7 @@
           <w:szCs w:val="18"/>
           <w:lang w:val="es-ES"/>
         </w:rPr>
-        <w:t>XALAPA, VERACRUZ A 13 DE DICIEMBRE DE 2017</w:t>
+        <w:t>PÁNUCO, VERACRUZ A 15 DE DICIEMBRE DE 2017</w:t>
       </w:r>
     </w:p>
     <w:p>
@@ -356,7 +356,7 @@
           <w:sz w:val="23"/>
           <w:szCs w:val="23"/>
         </w:rPr>
-        <w:t>NAIN LOBATO GARCíA</w:t>
+        <w:t>NAIN LOBATO GARCÍA</w:t>
       </w:r>
       <w:r>
         <w:rPr>
@@ -407,7 +407,7 @@
           <w:sz w:val="23"/>
           <w:szCs w:val="23"/>
         </w:rPr>
-        <w:t xml:space="preserve"> DE JUSTICIA, XI DISTRITO JUDICIAL, XALAPA</w:t>
+        <w:t xml:space="preserve"> DE JUSTICIA, I DISTRITO JUDICIAL, PÁNUCO</w:t>
       </w:r>
       <w:r>
         <w:rPr>
@@ -460,7 +460,7 @@
           <w:szCs w:val="23"/>
           <w:lang w:val="es-ES" w:eastAsia="es-ES"/>
         </w:rPr>
-        <w:t>En la Ciudad de Xalapa</w:t>
+        <w:t>En la Ciudad de Pánuco</w:t>
       </w:r>
       <w:r>
         <w:rPr>
@@ -479,7 +479,7 @@
           <w:szCs w:val="23"/>
           <w:lang w:val="es-ES" w:eastAsia="es-ES"/>
         </w:rPr>
-        <w:t>7</w:t>
+        <w:t>13</w:t>
       </w:r>
       <w:r>
         <w:rPr>
@@ -556,7 +556,7 @@
           <w:szCs w:val="23"/>
           <w:lang w:val="es-ES" w:eastAsia="es-ES"/>
         </w:rPr>
-        <w:t>UIPJ/DXI/22/1/2017</w:t>
+        <w:t>UIPJ/DI/22/1/2017</w:t>
       </w:r>
       <w:r>
         <w:rPr>
@@ -593,7 +593,7 @@
           <w:sz w:val="24"/>
           <w:szCs w:val="24"/>
         </w:rPr>
-        <w:t>google  </w:t>
+        <w:t>TRHJFGH  </w:t>
       </w:r>
       <w:r>
         <w:rPr>
@@ -638,7 +638,7 @@
         <w:rPr>
           <w:rFonts w:ascii="Neo Sans Pro" w:hAnsi="Neo Sans Pro" w:cs="Arial"/>
         </w:rPr>
-        <w:t>Se llevaron mi nueva versión de android</w:t>
+        <w:t>ASDFGHJKLASDFGHJKLASDFGHJKLASDFGHJK</w:t>
       </w:r>
       <w:r>
         <w:rPr>
@@ -694,7 +694,7 @@
           <w:szCs w:val="23"/>
           <w:lang w:val="es-ES" w:eastAsia="es-ES"/>
         </w:rPr>
-        <w:t>n de parte interesada, en Xalapa</w:t>
+        <w:t>n de parte interesada, en Pánuco</w:t>
       </w:r>
       <w:r>
         <w:rPr>
@@ -712,7 +712,7 @@
           <w:szCs w:val="23"/>
           <w:lang w:val="es-ES" w:eastAsia="es-ES"/>
         </w:rPr>
-        <w:t>trece días del mes de diciembre del año 2017</w:t>
+        <w:t>quince días del mes de diciembre del año 2017</w:t>
       </w:r>
       <w:r>
         <w:rPr>
@@ -847,7 +847,7 @@
           <w:szCs w:val="23"/>
           <w:lang w:val="es-ES" w:eastAsia="es-ES"/>
         </w:rPr>
-        <w:t>JUSTICIA DISTRITO XI</w:t>
+        <w:t>JUSTICIA DISTRITO I</w:t>
       </w:r>
       <w:r>
         <w:rPr>
@@ -912,7 +912,7 @@
           <w:sz w:val="24"/>
           <w:szCs w:val="24"/>
         </w:rPr>
-        <w:t>NAIN LOBATO GARCíA</w:t>
+        <w:t>NAIN LOBATO GARCÍA</w:t>
       </w:r>
       <w:r>
         <w:rPr>
@@ -1145,7 +1145,7 @@
                                 <w:sz w:val="14"/>
                                 <w:szCs w:val="14"/>
                               </w:rPr>
-                              <w:t>Circuito Guizar y Valencia No. 147,  Col. Reserva Territorial, C.P 91096 Xalapa Enríquez, Veracruz.</w:t>
+                              <w:t>Francisco Colorado No. 307, Col. Maza, C.P 93996 Pánuco, Veracruz</w:t>
                             </w:r>
                           </w:p>
                           <w:p>
@@ -1165,7 +1165,7 @@
                                 <w:sz w:val="14"/>
                                 <w:szCs w:val="14"/>
                               </w:rPr>
-                              <w:t>Tel. 01 2288147214</w:t>
+                              <w:t>Tel. 01 8462662679</w:t>
                             </w:r>
                             <w:r>
                               <w:rPr>
@@ -1250,7 +1250,7 @@
                           <w:sz w:val="14"/>
                           <w:szCs w:val="14"/>
                         </w:rPr>
-                        <w:t>Circuito Guizar y Valencia No. 147,  Col. Reserva Territorial, C.P 91096 Xalapa Enríquez, Veracruz.</w:t>
+                        <w:t>Francisco Colorado No. 307, Col. Maza, C.P 93996 Pánuco, Veracruz</w:t>
                       </w:r>
                     </w:p>
                     <w:p>
@@ -1270,7 +1270,7 @@
                           <w:sz w:val="14"/>
                           <w:szCs w:val="14"/>
                         </w:rPr>
-                        <w:t>Tel. 01 2288147214</w:t>
+                        <w:t>Tel. 01 8462662679</w:t>
                       </w:r>
                       <w:r>
                         <w:rPr>
@@ -1320,7 +1320,7 @@
         <w:sz w:val="24"/>
         <w:szCs w:val="28"/>
       </w:rPr>
-      <w:t xml:space="preserve">                    DECIMOPRIMER DISTRITO JUDICIAL, XALAPA</w:t>
+      <w:t xml:space="preserve">                    PRIMER DISTRITO JUDICIAL, PÁNUCO</w:t>
     </w:r>
     <w:r>
       <w:rPr>

</xml_diff>